<commit_message>
per uni guidelines remove zoom link
</commit_message>
<xml_diff>
--- a/FINAL Data_Mining_for_Business_Spring_2020_Syllabus.docx
+++ b/FINAL Data_Mining_for_Business_Spring_2020_Syllabus.docx
@@ -1,6 +1,6 @@
 
 <file path=word/document.xml><?xml version="1.0" encoding="utf-8"?>
-<w:document xmlns:wpc="http://schemas.microsoft.com/office/word/2010/wordprocessingCanvas" xmlns:cx="http://schemas.microsoft.com/office/drawing/2014/chartex" xmlns:cx1="http://schemas.microsoft.com/office/drawing/2015/9/8/chartex" xmlns:mc="http://schemas.openxmlformats.org/markup-compatibility/2006" xmlns:o="urn:schemas-microsoft-com:office:office" xmlns:r="http://schemas.openxmlformats.org/officeDocument/2006/relationships" xmlns:m="http://schemas.openxmlformats.org/officeDocument/2006/math" xmlns:v="urn:schemas-microsoft-com:vml" xmlns:wp14="http://schemas.microsoft.com/office/word/2010/wordprocessingDrawing" xmlns:wp="http://schemas.openxmlformats.org/drawingml/2006/wordprocessingDrawing" xmlns:w10="urn:schemas-microsoft-com:office:word" xmlns:w="http://schemas.openxmlformats.org/wordprocessingml/2006/main" xmlns:w14="http://schemas.microsoft.com/office/word/2010/wordml" xmlns:w15="http://schemas.microsoft.com/office/word/2012/wordml" xmlns:w16se="http://schemas.microsoft.com/office/word/2015/wordml/symex" xmlns:wpg="http://schemas.microsoft.com/office/word/2010/wordprocessingGroup" xmlns:wpi="http://schemas.microsoft.com/office/word/2010/wordprocessingInk" xmlns:wne="http://schemas.microsoft.com/office/word/2006/wordml" xmlns:wps="http://schemas.microsoft.com/office/word/2010/wordprocessingShape" mc:Ignorable="w14 w15 w16se wp14">
+<w:document xmlns:wpc="http://schemas.microsoft.com/office/word/2010/wordprocessingCanvas" xmlns:cx="http://schemas.microsoft.com/office/drawing/2014/chartex" xmlns:cx1="http://schemas.microsoft.com/office/drawing/2015/9/8/chartex" xmlns:cx2="http://schemas.microsoft.com/office/drawing/2015/10/21/chartex" xmlns:cx3="http://schemas.microsoft.com/office/drawing/2016/5/9/chartex" xmlns:cx4="http://schemas.microsoft.com/office/drawing/2016/5/10/chartex" xmlns:cx5="http://schemas.microsoft.com/office/drawing/2016/5/11/chartex" xmlns:cx6="http://schemas.microsoft.com/office/drawing/2016/5/12/chartex" xmlns:cx7="http://schemas.microsoft.com/office/drawing/2016/5/13/chartex" xmlns:cx8="http://schemas.microsoft.com/office/drawing/2016/5/14/chartex" xmlns:mc="http://schemas.openxmlformats.org/markup-compatibility/2006" xmlns:aink="http://schemas.microsoft.com/office/drawing/2016/ink" xmlns:am3d="http://schemas.microsoft.com/office/drawing/2017/model3d" xmlns:o="urn:schemas-microsoft-com:office:office" xmlns:r="http://schemas.openxmlformats.org/officeDocument/2006/relationships" xmlns:m="http://schemas.openxmlformats.org/officeDocument/2006/math" xmlns:v="urn:schemas-microsoft-com:vml" xmlns:wp14="http://schemas.microsoft.com/office/word/2010/wordprocessingDrawing" xmlns:wp="http://schemas.openxmlformats.org/drawingml/2006/wordprocessingDrawing" xmlns:w10="urn:schemas-microsoft-com:office:word" xmlns:w="http://schemas.openxmlformats.org/wordprocessingml/2006/main" xmlns:w14="http://schemas.microsoft.com/office/word/2010/wordml" xmlns:w15="http://schemas.microsoft.com/office/word/2012/wordml" xmlns:w16cex="http://schemas.microsoft.com/office/word/2018/wordml/cex" xmlns:w16cid="http://schemas.microsoft.com/office/word/2016/wordml/cid" xmlns:w16="http://schemas.microsoft.com/office/word/2018/wordml" xmlns:w16se="http://schemas.microsoft.com/office/word/2015/wordml/symex" xmlns:wpg="http://schemas.microsoft.com/office/word/2010/wordprocessingGroup" xmlns:wpi="http://schemas.microsoft.com/office/word/2010/wordprocessingInk" xmlns:wne="http://schemas.microsoft.com/office/word/2006/wordml" xmlns:wps="http://schemas.microsoft.com/office/word/2010/wordprocessingShape" mc:Ignorable="w14 w15 w16se w16cid w16 w16cex wp14">
   <w:body>
     <w:p>
       <w:pPr>
@@ -118,27 +118,11 @@
       <w:pPr>
         <w:spacing w:after="0"/>
         <w:rPr>
-          <w:rStyle w:val="Hyperlink"/>
-        </w:rPr>
-      </w:pPr>
-      <w:hyperlink r:id="rId6" w:history="1">
-        <w:r>
-          <w:rPr>
-            <w:rStyle w:val="Hyperlink"/>
-          </w:rPr>
-          <w:t>ehk116@gmail.com</w:t>
-        </w:r>
-      </w:hyperlink>
-    </w:p>
-    <w:p>
-      <w:pPr>
-        <w:spacing w:after="0"/>
-        <w:rPr>
           <w:color w:val="0000FF" w:themeColor="hyperlink"/>
           <w:u w:val="single"/>
         </w:rPr>
       </w:pPr>
-      <w:hyperlink r:id="rId7" w:history="1">
+      <w:hyperlink r:id="rId6" w:history="1">
         <w:r>
           <w:rPr>
             <w:rStyle w:val="Hyperlink"/>
@@ -175,17 +159,11 @@
       <w:r>
         <w:t xml:space="preserve">; </w:t>
       </w:r>
-      <w:hyperlink r:id="rId8" w:history="1">
-        <w:r>
-          <w:rPr>
-            <w:rFonts w:ascii="Arial" w:eastAsia="Times New Roman" w:hAnsi="Arial" w:cs="Arial"/>
-            <w:color w:val="1155CC"/>
-            <w:u w:val="single"/>
-            <w:shd w:val="clear" w:color="auto" w:fill="FFFFFF"/>
-          </w:rPr>
-          <w:t>https://zoom.us/j/8591855557</w:t>
-        </w:r>
-      </w:hyperlink>
+      <w:r>
+        <w:t>ZOOM Link to be shared on Piazza</w:t>
+      </w:r>
+      <w:bookmarkStart w:id="0" w:name="_GoBack"/>
+      <w:bookmarkEnd w:id="0"/>
     </w:p>
     <w:p>
       <w:pPr>
@@ -219,7 +197,7 @@
           <w:shd w:val="clear" w:color="auto" w:fill="FFFFFF"/>
         </w:rPr>
       </w:pPr>
-      <w:hyperlink r:id="rId9" w:tgtFrame="_blank" w:history="1">
+      <w:hyperlink r:id="rId7" w:tgtFrame="_blank" w:history="1">
         <w:r>
           <w:rPr>
             <w:rFonts w:ascii="Arial" w:eastAsia="Times New Roman" w:hAnsi="Arial" w:cs="Arial"/>
@@ -284,7 +262,7 @@
       <w:r>
         <w:br/>
       </w:r>
-      <w:hyperlink r:id="rId10" w:tgtFrame="_blank" w:history="1">
+      <w:hyperlink r:id="rId8" w:tgtFrame="_blank" w:history="1">
         <w:r>
           <w:rPr>
             <w:rFonts w:ascii="Arial" w:eastAsia="Times New Roman" w:hAnsi="Arial" w:cs="Arial"/>
@@ -311,7 +289,7 @@
           <w:rFonts w:ascii="Times New Roman" w:eastAsia="Times New Roman" w:hAnsi="Times New Roman" w:cs="Times New Roman"/>
         </w:rPr>
       </w:pPr>
-      <w:hyperlink r:id="rId11" w:tgtFrame="_blank" w:history="1">
+      <w:hyperlink r:id="rId9" w:tgtFrame="_blank" w:history="1">
         <w:r>
           <w:rPr>
             <w:rFonts w:ascii="Arial" w:eastAsia="Times New Roman" w:hAnsi="Arial" w:cs="Arial"/>
@@ -419,7 +397,7 @@
       <w:pPr>
         <w:spacing w:after="0"/>
       </w:pPr>
-      <w:hyperlink r:id="rId12" w:history="1">
+      <w:hyperlink r:id="rId10" w:history="1">
         <w:r>
           <w:rPr>
             <w:rStyle w:val="Hyperlink"/>
@@ -462,26 +440,26 @@
         <w:t xml:space="preserve">Students will be able to access the live stream </w:t>
       </w:r>
       <w:r>
-        <w:t xml:space="preserve">or </w:t>
+        <w:t xml:space="preserve">or recorded lecture </w:t>
+      </w:r>
+      <w:r>
+        <w:t>via a link on the Lecture Video page</w:t>
+      </w:r>
+      <w:r>
+        <w:t xml:space="preserve">.  Recordings are </w:t>
+      </w:r>
+      <w:r>
+        <w:t xml:space="preserve">usually </w:t>
+      </w:r>
+      <w:r>
+        <w:t xml:space="preserve">posted </w:t>
+      </w:r>
+      <w:r>
+        <w:t>within 24-</w:t>
       </w:r>
       <w:r>
         <w:lastRenderedPageBreak/>
-        <w:t xml:space="preserve">recorded lecture </w:t>
-      </w:r>
-      <w:r>
-        <w:t>via a link on the Lecture Video page</w:t>
-      </w:r>
-      <w:r>
-        <w:t xml:space="preserve">.  Recordings are </w:t>
-      </w:r>
-      <w:r>
-        <w:t xml:space="preserve">usually </w:t>
-      </w:r>
-      <w:r>
-        <w:t xml:space="preserve">posted </w:t>
-      </w:r>
-      <w:r>
-        <w:t xml:space="preserve">within 24-48hours after the lecture.  </w:t>
+        <w:t xml:space="preserve">48hours after the lecture.  </w:t>
       </w:r>
       <w:r>
         <w:t>T</w:t>
@@ -568,7 +546,7 @@
           <w:rFonts w:ascii="Times New Roman" w:hAnsi="Times New Roman"/>
         </w:rPr>
       </w:pPr>
-      <w:hyperlink r:id="rId13" w:history="1">
+      <w:hyperlink r:id="rId11" w:history="1">
         <w:r>
           <w:rPr>
             <w:rStyle w:val="Hyperlink"/>
@@ -686,7 +664,7 @@
       <w:r>
         <w:t xml:space="preserve">This semester we will be using </w:t>
       </w:r>
-      <w:hyperlink r:id="rId14" w:history="1">
+      <w:hyperlink r:id="rId12" w:history="1">
         <w:r>
           <w:rPr>
             <w:rStyle w:val="Hyperlink"/>
@@ -892,14 +870,14 @@
         <w:t>regularly</w:t>
       </w:r>
       <w:r>
-        <w:t xml:space="preserve"> for on campus sessions and forum </w:t>
+        <w:t xml:space="preserve"> for on campus sessions and forum participation will be monitored for remote participants.  Y</w:t>
+      </w:r>
+      <w:r>
+        <w:t xml:space="preserve">ou are responsible for material covered in </w:t>
       </w:r>
       <w:r>
         <w:lastRenderedPageBreak/>
-        <w:t>participation will be monitored for remote participants.  Y</w:t>
-      </w:r>
-      <w:r>
-        <w:t xml:space="preserve">ou are responsible for material covered in class </w:t>
+        <w:t xml:space="preserve">class </w:t>
       </w:r>
       <w:r>
         <w:t xml:space="preserve">even if </w:t>
@@ -976,7 +954,7 @@
         </w:rPr>
         <w:t xml:space="preserve">This course expects you to uphold and report violations of the Extension School code of conduct found </w:t>
       </w:r>
-      <w:hyperlink r:id="rId15" w:history="1">
+      <w:hyperlink r:id="rId13" w:history="1">
         <w:r>
           <w:rPr>
             <w:rFonts w:cs="Arial"/>
@@ -1130,7 +1108,7 @@
         </w:rPr>
         <w:t>You are responsible for understanding Harvard Extension School policies on academic integrity (</w:t>
       </w:r>
-      <w:hyperlink r:id="rId16" w:tgtFrame="_blank" w:history="1">
+      <w:hyperlink r:id="rId14" w:tgtFrame="_blank" w:history="1">
         <w:r>
           <w:rPr>
             <w:rStyle w:val="Hyperlink"/>
@@ -1151,7 +1129,7 @@
         </w:rPr>
         <w:t>) and how to use sources responsibly. Not knowing the rules, misunderstanding the rules, running out of time, submitting "the wrong draft", or being overwhelmed with multiple demands are not acceptable excuses. There are no excuses for failure to uphold academic integrity. To support your learning about academic citation rules, please visit the Harvard Extension School Tips to Avoid Plagiarism (</w:t>
       </w:r>
-      <w:hyperlink r:id="rId17" w:tgtFrame="_blank" w:history="1">
+      <w:hyperlink r:id="rId15" w:tgtFrame="_blank" w:history="1">
         <w:r>
           <w:rPr>
             <w:rStyle w:val="Hyperlink"/>
@@ -1215,7 +1193,7 @@
         </w:rPr>
         <w:t>The Extension School is committed to providing an accessible academic community. The Disability Services Office offers a variety of accommodations and services to students with documented disabilities. Please visit </w:t>
       </w:r>
-      <w:hyperlink r:id="rId18" w:tgtFrame="_blank" w:history="1">
+      <w:hyperlink r:id="rId16" w:tgtFrame="_blank" w:history="1">
         <w:r>
           <w:rPr>
             <w:rStyle w:val="Hyperlink"/>
@@ -1537,7 +1515,7 @@
       <w:r>
         <w:t xml:space="preserve">”: </w:t>
       </w:r>
-      <w:hyperlink r:id="rId19" w:history="1">
+      <w:hyperlink r:id="rId17" w:history="1">
         <w:r>
           <w:rPr>
             <w:rStyle w:val="Hyperlink"/>
@@ -3651,12 +3629,7 @@
               <w:t>48-hour</w:t>
             </w:r>
             <w:r>
-              <w:t xml:space="preserve"> time window (not 72-hour </w:t>
-            </w:r>
-            <w:bookmarkStart w:id="0" w:name="_GoBack"/>
-            <w:bookmarkEnd w:id="0"/>
-            <w:r>
-              <w:t>window)</w:t>
+              <w:t xml:space="preserve"> time window (not 72-hour window)</w:t>
             </w:r>
           </w:p>
         </w:tc>
@@ -4141,7 +4114,7 @@
 </file>
 
 <file path=word/numbering.xml><?xml version="1.0" encoding="utf-8"?>
-<w:numbering xmlns:wpc="http://schemas.microsoft.com/office/word/2010/wordprocessingCanvas" xmlns:cx="http://schemas.microsoft.com/office/drawing/2014/chartex" xmlns:cx1="http://schemas.microsoft.com/office/drawing/2015/9/8/chartex" xmlns:mc="http://schemas.openxmlformats.org/markup-compatibility/2006" xmlns:o="urn:schemas-microsoft-com:office:office" xmlns:r="http://schemas.openxmlformats.org/officeDocument/2006/relationships" xmlns:m="http://schemas.openxmlformats.org/officeDocument/2006/math" xmlns:v="urn:schemas-microsoft-com:vml" xmlns:wp14="http://schemas.microsoft.com/office/word/2010/wordprocessingDrawing" xmlns:wp="http://schemas.openxmlformats.org/drawingml/2006/wordprocessingDrawing" xmlns:w10="urn:schemas-microsoft-com:office:word" xmlns:w="http://schemas.openxmlformats.org/wordprocessingml/2006/main" xmlns:w14="http://schemas.microsoft.com/office/word/2010/wordml" xmlns:w15="http://schemas.microsoft.com/office/word/2012/wordml" xmlns:w16se="http://schemas.microsoft.com/office/word/2015/wordml/symex" xmlns:wpg="http://schemas.microsoft.com/office/word/2010/wordprocessingGroup" xmlns:wpi="http://schemas.microsoft.com/office/word/2010/wordprocessingInk" xmlns:wne="http://schemas.microsoft.com/office/word/2006/wordml" xmlns:wps="http://schemas.microsoft.com/office/word/2010/wordprocessingShape" mc:Ignorable="w14 w15 w16se wp14">
+<w:numbering xmlns:wpc="http://schemas.microsoft.com/office/word/2010/wordprocessingCanvas" xmlns:cx="http://schemas.microsoft.com/office/drawing/2014/chartex" xmlns:cx1="http://schemas.microsoft.com/office/drawing/2015/9/8/chartex" xmlns:cx2="http://schemas.microsoft.com/office/drawing/2015/10/21/chartex" xmlns:cx3="http://schemas.microsoft.com/office/drawing/2016/5/9/chartex" xmlns:cx4="http://schemas.microsoft.com/office/drawing/2016/5/10/chartex" xmlns:cx5="http://schemas.microsoft.com/office/drawing/2016/5/11/chartex" xmlns:cx6="http://schemas.microsoft.com/office/drawing/2016/5/12/chartex" xmlns:cx7="http://schemas.microsoft.com/office/drawing/2016/5/13/chartex" xmlns:cx8="http://schemas.microsoft.com/office/drawing/2016/5/14/chartex" xmlns:mc="http://schemas.openxmlformats.org/markup-compatibility/2006" xmlns:aink="http://schemas.microsoft.com/office/drawing/2016/ink" xmlns:am3d="http://schemas.microsoft.com/office/drawing/2017/model3d" xmlns:o="urn:schemas-microsoft-com:office:office" xmlns:r="http://schemas.openxmlformats.org/officeDocument/2006/relationships" xmlns:m="http://schemas.openxmlformats.org/officeDocument/2006/math" xmlns:v="urn:schemas-microsoft-com:vml" xmlns:wp14="http://schemas.microsoft.com/office/word/2010/wordprocessingDrawing" xmlns:wp="http://schemas.openxmlformats.org/drawingml/2006/wordprocessingDrawing" xmlns:w10="urn:schemas-microsoft-com:office:word" xmlns:w="http://schemas.openxmlformats.org/wordprocessingml/2006/main" xmlns:w14="http://schemas.microsoft.com/office/word/2010/wordml" xmlns:w15="http://schemas.microsoft.com/office/word/2012/wordml" xmlns:w16cex="http://schemas.microsoft.com/office/word/2018/wordml/cex" xmlns:w16cid="http://schemas.microsoft.com/office/word/2016/wordml/cid" xmlns:w16="http://schemas.microsoft.com/office/word/2018/wordml" xmlns:w16se="http://schemas.microsoft.com/office/word/2015/wordml/symex" xmlns:wpg="http://schemas.microsoft.com/office/word/2010/wordprocessingGroup" xmlns:wpi="http://schemas.microsoft.com/office/word/2010/wordprocessingInk" xmlns:wne="http://schemas.microsoft.com/office/word/2006/wordml" xmlns:wps="http://schemas.microsoft.com/office/word/2010/wordprocessingShape" mc:Ignorable="w14 w15 w16se w16cid w16 w16cex wp14">
   <w:abstractNum w:abstractNumId="0" w15:restartNumberingAfterBreak="0">
     <w:nsid w:val="0A422669"/>
     <w:multiLevelType w:val="hybridMultilevel"/>
@@ -6183,7 +6156,7 @@
 </file>
 
 <file path=word/styles.xml><?xml version="1.0" encoding="utf-8"?>
-<w:styles xmlns:mc="http://schemas.openxmlformats.org/markup-compatibility/2006" xmlns:r="http://schemas.openxmlformats.org/officeDocument/2006/relationships" xmlns:w="http://schemas.openxmlformats.org/wordprocessingml/2006/main" xmlns:w14="http://schemas.microsoft.com/office/word/2010/wordml" xmlns:w15="http://schemas.microsoft.com/office/word/2012/wordml" xmlns:w16se="http://schemas.microsoft.com/office/word/2015/wordml/symex" mc:Ignorable="w14 w15 w16se">
+<w:styles xmlns:mc="http://schemas.openxmlformats.org/markup-compatibility/2006" xmlns:r="http://schemas.openxmlformats.org/officeDocument/2006/relationships" xmlns:w="http://schemas.openxmlformats.org/wordprocessingml/2006/main" xmlns:w14="http://schemas.microsoft.com/office/word/2010/wordml" xmlns:w15="http://schemas.microsoft.com/office/word/2012/wordml" xmlns:w16cex="http://schemas.microsoft.com/office/word/2018/wordml/cex" xmlns:w16cid="http://schemas.microsoft.com/office/word/2016/wordml/cid" xmlns:w16="http://schemas.microsoft.com/office/word/2018/wordml" xmlns:w16se="http://schemas.microsoft.com/office/word/2015/wordml/symex" mc:Ignorable="w14 w15 w16se w16cid w16 w16cex">
   <w:docDefaults>
     <w:rPrDefault>
       <w:rPr>
@@ -6199,7 +6172,7 @@
       </w:pPr>
     </w:pPrDefault>
   </w:docDefaults>
-  <w:latentStyles w:defLockedState="0" w:defUIPriority="99" w:defSemiHidden="0" w:defUnhideWhenUsed="0" w:defQFormat="0" w:count="371">
+  <w:latentStyles w:defLockedState="0" w:defUIPriority="99" w:defSemiHidden="0" w:defUnhideWhenUsed="0" w:defQFormat="0" w:count="376">
     <w:lsdException w:name="Normal" w:uiPriority="0" w:qFormat="1"/>
     <w:lsdException w:name="heading 1" w:uiPriority="9" w:qFormat="1"/>
     <w:lsdException w:name="heading 2" w:semiHidden="1" w:uiPriority="9" w:unhideWhenUsed="1" w:qFormat="1"/>
@@ -6305,7 +6278,6 @@
     <w:lsdException w:name="HTML Sample" w:semiHidden="1" w:unhideWhenUsed="1"/>
     <w:lsdException w:name="HTML Typewriter" w:semiHidden="1" w:unhideWhenUsed="1"/>
     <w:lsdException w:name="HTML Variable" w:semiHidden="1" w:unhideWhenUsed="1"/>
-    <w:lsdException w:name="Normal Table" w:semiHidden="1" w:unhideWhenUsed="1"/>
     <w:lsdException w:name="annotation subject" w:semiHidden="1" w:unhideWhenUsed="1"/>
     <w:lsdException w:name="No List" w:semiHidden="1" w:unhideWhenUsed="1"/>
     <w:lsdException w:name="Outline List 1" w:semiHidden="1" w:unhideWhenUsed="1"/>
@@ -6348,11 +6320,8 @@
     <w:lsdException w:name="Table Contemporary" w:semiHidden="1" w:unhideWhenUsed="1"/>
     <w:lsdException w:name="Table Elegant" w:semiHidden="1" w:unhideWhenUsed="1"/>
     <w:lsdException w:name="Table Professional" w:semiHidden="1" w:unhideWhenUsed="1"/>
-    <w:lsdException w:name="Table Subtle 1" w:semiHidden="1" w:unhideWhenUsed="1"/>
     <w:lsdException w:name="Table Subtle 2" w:semiHidden="1" w:unhideWhenUsed="1"/>
     <w:lsdException w:name="Table Web 1" w:semiHidden="1" w:unhideWhenUsed="1"/>
-    <w:lsdException w:name="Table Web 2" w:semiHidden="1" w:unhideWhenUsed="1"/>
-    <w:lsdException w:name="Table Web 3" w:semiHidden="1" w:unhideWhenUsed="1"/>
     <w:lsdException w:name="Balloon Text" w:semiHidden="1" w:unhideWhenUsed="1"/>
     <w:lsdException w:name="Table Grid" w:uiPriority="59"/>
     <w:lsdException w:name="Table Theme" w:semiHidden="1" w:unhideWhenUsed="1"/>
@@ -6571,6 +6540,11 @@
     <w:lsdException w:name="List Table 5 Dark Accent 6" w:uiPriority="50"/>
     <w:lsdException w:name="List Table 6 Colorful Accent 6" w:uiPriority="51"/>
     <w:lsdException w:name="List Table 7 Colorful Accent 6" w:uiPriority="52"/>
+    <w:lsdException w:name="Mention" w:semiHidden="1" w:unhideWhenUsed="1"/>
+    <w:lsdException w:name="Smart Hyperlink" w:semiHidden="1" w:unhideWhenUsed="1"/>
+    <w:lsdException w:name="Hashtag" w:semiHidden="1" w:unhideWhenUsed="1"/>
+    <w:lsdException w:name="Unresolved Mention" w:semiHidden="1" w:unhideWhenUsed="1"/>
+    <w:lsdException w:name="Smart Link" w:semiHidden="1" w:unhideWhenUsed="1"/>
   </w:latentStyles>
   <w:style w:type="paragraph" w:default="1" w:styleId="Normal">
     <w:name w:val="Normal"/>
@@ -6852,8 +6826,8 @@
       <w:shd w:val="clear" w:color="auto" w:fill="E1DFDD"/>
     </w:rPr>
   </w:style>
-  <w:style w:type="character" w:customStyle="1" w:styleId="UnresolvedMention">
-    <w:name w:val="Unresolved Mention"/>
+  <w:style w:type="character" w:customStyle="1" w:styleId="UnresolvedMention2">
+    <w:name w:val="Unresolved Mention2"/>
     <w:basedOn w:val="DefaultParagraphFont"/>
     <w:uiPriority w:val="99"/>
     <w:semiHidden/>
@@ -7157,7 +7131,7 @@
 </file>
 
 <file path=customXml/itemProps1.xml><?xml version="1.0" encoding="utf-8"?>
-<ds:datastoreItem xmlns:ds="http://schemas.openxmlformats.org/officeDocument/2006/customXml" ds:itemID="{2D9DA9C1-324D-4FE7-8CB4-E50FDD69B678}">
+<ds:datastoreItem xmlns:ds="http://schemas.openxmlformats.org/officeDocument/2006/customXml" ds:itemID="{5406DF6E-DFC9-D540-97D8-CD2934C9B427}">
   <ds:schemaRefs>
     <ds:schemaRef ds:uri="http://schemas.openxmlformats.org/officeDocument/2006/bibliography"/>
   </ds:schemaRefs>

</xml_diff>